<commit_message>
Initial commit - Seismic Analysis project
</commit_message>
<xml_diff>
--- a/Class_Project.docx
+++ b/Class_Project.docx
@@ -129,7 +129,27 @@
           <w:color w:val="0D0D0D" w:themeColor="text1" w:themeTint="F2"/>
           <w:lang w:eastAsia="zh-TW"/>
         </w:rPr>
-        <w:t>Connor Mcgrath</w:t>
+        <w:t>Connor Mc</w:t>
+      </w:r>
+      <w:r>
+        <w:rPr>
+          <w:rFonts w:ascii="Times New Roman" w:hAnsi="Times New Roman" w:cs="Times New Roman" w:hint="eastAsia"/>
+          <w:b/>
+          <w:bCs/>
+          <w:color w:val="0D0D0D" w:themeColor="text1" w:themeTint="F2"/>
+          <w:lang w:eastAsia="zh-TW"/>
+        </w:rPr>
+        <w:t>G</w:t>
+      </w:r>
+      <w:r>
+        <w:rPr>
+          <w:rFonts w:ascii="Times New Roman" w:hAnsi="Times New Roman" w:cs="Times New Roman" w:hint="eastAsia"/>
+          <w:b/>
+          <w:bCs/>
+          <w:color w:val="0D0D0D" w:themeColor="text1" w:themeTint="F2"/>
+          <w:lang w:eastAsia="zh-TW"/>
+        </w:rPr>
+        <w:t>rath</w:t>
       </w:r>
     </w:p>
     <w:p>

</xml_diff>